<commit_message>
database design is finally complete
</commit_message>
<xml_diff>
--- a/src/main/resources/Customer.docx
+++ b/src/main/resources/Customer.docx
@@ -3,32 +3,41 @@
 <w:document xmlns:wpc="http://schemas.microsoft.com/office/word/2010/wordprocessingCanvas" xmlns:cx="http://schemas.microsoft.com/office/drawing/2014/chartex" xmlns:cx1="http://schemas.microsoft.com/office/drawing/2015/9/8/chartex" xmlns:cx2="http://schemas.microsoft.com/office/drawing/2015/10/21/chartex" xmlns:cx3="http://schemas.microsoft.com/office/drawing/2016/5/9/chartex" xmlns:cx4="http://schemas.microsoft.com/office/drawing/2016/5/10/chartex" xmlns:cx5="http://schemas.microsoft.com/office/drawing/2016/5/11/chartex" xmlns:cx6="http://schemas.microsoft.com/office/drawing/2016/5/12/chartex" xmlns:cx7="http://schemas.microsoft.com/office/drawing/2016/5/13/chartex" xmlns:cx8="http://schemas.microsoft.com/office/drawing/2016/5/14/chartex" xmlns:mc="http://schemas.openxmlformats.org/markup-compatibility/2006" xmlns:aink="http://schemas.microsoft.com/office/drawing/2016/ink" xmlns:am3d="http://schemas.microsoft.com/office/drawing/2017/model3d" xmlns:o="urn:schemas-microsoft-com:office:office" xmlns:oel="http://schemas.microsoft.com/office/2019/extlst" xmlns:r="http://schemas.openxmlformats.org/officeDocument/2006/relationships" xmlns:m="http://schemas.openxmlformats.org/officeDocument/2006/math" xmlns:v="urn:schemas-microsoft-com:vml" xmlns:wp14="http://schemas.microsoft.com/office/word/2010/wordprocessingDrawing" xmlns:wp="http://schemas.openxmlformats.org/drawingml/2006/wordprocessingDrawing" xmlns:w10="urn:schemas-microsoft-com:office:word" xmlns:w="http://schemas.openxmlformats.org/wordprocessingml/2006/main" xmlns:w14="http://schemas.microsoft.com/office/word/2010/wordml" xmlns:w15="http://schemas.microsoft.com/office/word/2012/wordml" xmlns:w16cex="http://schemas.microsoft.com/office/word/2018/wordml/cex" xmlns:w16cid="http://schemas.microsoft.com/office/word/2016/wordml/cid" xmlns:w16="http://schemas.microsoft.com/office/word/2018/wordml" xmlns:w16sdtdh="http://schemas.microsoft.com/office/word/2020/wordml/sdtdatahash" xmlns:w16se="http://schemas.microsoft.com/office/word/2015/wordml/symex" xmlns:wpg="http://schemas.microsoft.com/office/word/2010/wordprocessingGroup" xmlns:wpi="http://schemas.microsoft.com/office/word/2010/wordprocessingInk" xmlns:wne="http://schemas.microsoft.com/office/word/2006/wordml" xmlns:wps="http://schemas.microsoft.com/office/word/2010/wordprocessingShape" mc:Ignorable="w14 w15 w16se w16cid w16 w16cex w16sdtdh wp14">
   <w:body>
     <w:p>
+      <w:pPr>
+        <w:rPr>
+          <w:lang w:val="en-US"/>
+        </w:rPr>
+      </w:pPr>
       <w:r>
-        <w:t>Customer</w:t>
-      </w:r>
-    </w:p>
-    <w:p>
-      <w:r>
-        <w:t>Product</w:t>
-      </w:r>
-    </w:p>
-    <w:p>
-      <w:r>
-        <w:t>Reciept Items</w:t>
-      </w:r>
-    </w:p>
-    <w:p>
-      <w:r>
-        <w:t>Reciept</w:t>
-      </w:r>
-    </w:p>
-    <w:p>
-      <w:r>
+        <w:rPr>
+          <w:lang w:val="en-US"/>
+        </w:rPr>
         <w:t xml:space="preserve"> </w:t>
       </w:r>
     </w:p>
     <w:p>
+      <w:pPr>
+        <w:rPr>
+          <w:lang w:val="en-US"/>
+        </w:rPr>
+      </w:pPr>
       <w:r>
+        <w:rPr>
+          <w:lang w:val="en-US"/>
+        </w:rPr>
+        <w:t xml:space="preserve"> </w:t>
+      </w:r>
+    </w:p>
+    <w:p>
+      <w:pPr>
+        <w:rPr>
+          <w:lang w:val="en-US"/>
+        </w:rPr>
+      </w:pPr>
+      <w:r>
+        <w:rPr>
+          <w:lang w:val="en-US"/>
+        </w:rPr>
         <w:t>Customer:</w:t>
       </w:r>
     </w:p>
@@ -53,12 +62,14 @@
             <w:tcW w:w="1291" w:type="dxa"/>
           </w:tcPr>
           <w:p>
+            <w:proofErr w:type="spellStart"/>
             <w:r>
               <w:t>f</w:t>
             </w:r>
             <w:r>
               <w:t>irtst_name</w:t>
             </w:r>
+            <w:proofErr w:type="spellEnd"/>
           </w:p>
         </w:tc>
         <w:tc>
@@ -66,12 +77,14 @@
             <w:tcW w:w="1187" w:type="dxa"/>
           </w:tcPr>
           <w:p>
+            <w:proofErr w:type="spellStart"/>
             <w:r>
               <w:t>l</w:t>
             </w:r>
             <w:r>
               <w:t>ast_name</w:t>
             </w:r>
+            <w:proofErr w:type="spellEnd"/>
           </w:p>
         </w:tc>
         <w:tc>
@@ -92,12 +105,14 @@
             <w:tcW w:w="1246" w:type="dxa"/>
           </w:tcPr>
           <w:p>
+            <w:proofErr w:type="spellStart"/>
             <w:r>
               <w:t>u</w:t>
             </w:r>
             <w:r>
               <w:t>ser_name</w:t>
             </w:r>
+            <w:proofErr w:type="spellEnd"/>
           </w:p>
         </w:tc>
         <w:tc>
@@ -105,12 +120,14 @@
             <w:tcW w:w="1470" w:type="dxa"/>
           </w:tcPr>
           <w:p>
+            <w:proofErr w:type="spellStart"/>
             <w:r>
               <w:t>d</w:t>
             </w:r>
             <w:r>
               <w:t>ate_of_birth</w:t>
             </w:r>
+            <w:proofErr w:type="spellEnd"/>
           </w:p>
         </w:tc>
         <w:tc>
@@ -118,12 +135,14 @@
             <w:tcW w:w="1196" w:type="dxa"/>
           </w:tcPr>
           <w:p>
+            <w:proofErr w:type="spellStart"/>
             <w:r>
               <w:t>n</w:t>
             </w:r>
             <w:r>
               <w:t>ationality</w:t>
             </w:r>
+            <w:proofErr w:type="spellEnd"/>
           </w:p>
         </w:tc>
         <w:tc>
@@ -131,9 +150,11 @@
             <w:tcW w:w="1399" w:type="dxa"/>
           </w:tcPr>
           <w:p>
+            <w:proofErr w:type="spellStart"/>
             <w:r>
               <w:t>residence</w:t>
             </w:r>
+            <w:proofErr w:type="spellEnd"/>
           </w:p>
         </w:tc>
       </w:tr>
@@ -143,9 +164,11 @@
             <w:tcW w:w="1291" w:type="dxa"/>
           </w:tcPr>
           <w:p>
+            <w:proofErr w:type="spellStart"/>
             <w:r>
               <w:t>Bishal</w:t>
             </w:r>
+            <w:proofErr w:type="spellEnd"/>
           </w:p>
         </w:tc>
         <w:tc>
@@ -153,9 +176,11 @@
             <w:tcW w:w="1187" w:type="dxa"/>
           </w:tcPr>
           <w:p>
+            <w:proofErr w:type="spellStart"/>
             <w:r>
               <w:t>Maharjan</w:t>
             </w:r>
+            <w:proofErr w:type="spellEnd"/>
           </w:p>
         </w:tc>
         <w:tc>
@@ -215,9 +240,11 @@
             <w:tcW w:w="1291" w:type="dxa"/>
           </w:tcPr>
           <w:p>
+            <w:proofErr w:type="spellStart"/>
             <w:r>
               <w:t>Bikram</w:t>
             </w:r>
+            <w:proofErr w:type="spellEnd"/>
           </w:p>
         </w:tc>
         <w:tc>
@@ -225,9 +252,11 @@
             <w:tcW w:w="1187" w:type="dxa"/>
           </w:tcPr>
           <w:p>
+            <w:proofErr w:type="spellStart"/>
             <w:r>
               <w:t>Maharjan</w:t>
             </w:r>
+            <w:proofErr w:type="spellEnd"/>
           </w:p>
         </w:tc>
         <w:tc>
@@ -287,9 +316,11 @@
             <w:tcW w:w="1291" w:type="dxa"/>
           </w:tcPr>
           <w:p>
+            <w:proofErr w:type="spellStart"/>
             <w:r>
               <w:t>Bnu</w:t>
             </w:r>
+            <w:proofErr w:type="spellEnd"/>
           </w:p>
         </w:tc>
         <w:tc>
@@ -297,9 +328,11 @@
             <w:tcW w:w="1187" w:type="dxa"/>
           </w:tcPr>
           <w:p>
+            <w:proofErr w:type="spellStart"/>
             <w:r>
               <w:t>Maharjan</w:t>
             </w:r>
+            <w:proofErr w:type="spellEnd"/>
           </w:p>
         </w:tc>
         <w:tc>
@@ -359,8 +392,13 @@
             <w:tcW w:w="1291" w:type="dxa"/>
           </w:tcPr>
           <w:p>
-            <w:r>
-              <w:t xml:space="preserve">Dipika </w:t>
+            <w:proofErr w:type="spellStart"/>
+            <w:r>
+              <w:t>Dipika</w:t>
+            </w:r>
+            <w:proofErr w:type="spellEnd"/>
+            <w:r>
+              <w:t xml:space="preserve"> </w:t>
             </w:r>
           </w:p>
         </w:tc>
@@ -369,9 +407,11 @@
             <w:tcW w:w="1187" w:type="dxa"/>
           </w:tcPr>
           <w:p>
+            <w:proofErr w:type="spellStart"/>
             <w:r>
               <w:t>Maharjan</w:t>
             </w:r>
+            <w:proofErr w:type="spellEnd"/>
           </w:p>
         </w:tc>
         <w:tc>
@@ -431,8 +471,13 @@
     <w:p/>
     <w:p/>
     <w:p>
+      <w:proofErr w:type="spellStart"/>
       <w:r>
-        <w:t>Reciept:</w:t>
+        <w:t>Reciept</w:t>
+      </w:r>
+      <w:proofErr w:type="spellEnd"/>
+      <w:r>
+        <w:t>:</w:t>
       </w:r>
     </w:p>
     <w:tbl>
@@ -453,12 +498,14 @@
             <w:tcW w:w="2265" w:type="dxa"/>
           </w:tcPr>
           <w:p>
+            <w:proofErr w:type="spellStart"/>
             <w:r>
               <w:t>r</w:t>
             </w:r>
             <w:r>
               <w:t>echnungs_nr</w:t>
             </w:r>
+            <w:proofErr w:type="spellEnd"/>
           </w:p>
         </w:tc>
         <w:tc>
@@ -476,9 +523,11 @@
             <w:tcW w:w="2266" w:type="dxa"/>
           </w:tcPr>
           <w:p>
+            <w:proofErr w:type="spellStart"/>
             <w:r>
               <w:t>User_name_fk</w:t>
             </w:r>
+            <w:proofErr w:type="spellEnd"/>
           </w:p>
         </w:tc>
         <w:tc>
@@ -486,9 +535,11 @@
             <w:tcW w:w="2266" w:type="dxa"/>
           </w:tcPr>
           <w:p>
+            <w:proofErr w:type="spellStart"/>
             <w:r>
               <w:t>Reciept_amount</w:t>
             </w:r>
+            <w:proofErr w:type="spellEnd"/>
           </w:p>
         </w:tc>
       </w:tr>
@@ -663,22 +714,1662 @@
     </w:tbl>
     <w:p/>
     <w:p/>
-    <w:p/>
-    <w:p/>
-    <w:p/>
-    <w:p/>
-    <w:p/>
-    <w:p/>
-    <w:p/>
-    <w:p/>
-    <w:p/>
-    <w:p/>
-    <w:p/>
+    <w:p>
+      <w:proofErr w:type="spellStart"/>
+      <w:r>
+        <w:t>Product</w:t>
+      </w:r>
+      <w:r>
+        <w:t>InTracker</w:t>
+      </w:r>
+      <w:proofErr w:type="spellEnd"/>
+      <w:r>
+        <w:t>:</w:t>
+      </w:r>
+    </w:p>
+    <w:tbl>
+      <w:tblPr>
+        <w:tblStyle w:val="Tabellenraster"/>
+        <w:tblW w:w="0" w:type="auto"/>
+        <w:tblLook w:val="04A0" w:firstRow="1" w:lastRow="0" w:firstColumn="1" w:lastColumn="0" w:noHBand="0" w:noVBand="1"/>
+      </w:tblPr>
+      <w:tblGrid>
+        <w:gridCol w:w="1182"/>
+        <w:gridCol w:w="1468"/>
+        <w:gridCol w:w="1238"/>
+        <w:gridCol w:w="1250"/>
+        <w:gridCol w:w="1207"/>
+        <w:gridCol w:w="1393"/>
+        <w:gridCol w:w="1324"/>
+      </w:tblGrid>
+      <w:tr>
+        <w:tc>
+          <w:tcPr>
+            <w:tcW w:w="1182" w:type="dxa"/>
+          </w:tcPr>
+          <w:p>
+            <w:proofErr w:type="spellStart"/>
+            <w:r>
+              <w:t>Id</w:t>
+            </w:r>
+            <w:proofErr w:type="spellEnd"/>
+          </w:p>
+        </w:tc>
+        <w:tc>
+          <w:tcPr>
+            <w:tcW w:w="1468" w:type="dxa"/>
+          </w:tcPr>
+          <w:p>
+            <w:proofErr w:type="spellStart"/>
+            <w:r>
+              <w:t>Product_id_fk</w:t>
+            </w:r>
+            <w:proofErr w:type="spellEnd"/>
+          </w:p>
+        </w:tc>
+        <w:tc>
+          <w:tcPr>
+            <w:tcW w:w="1238" w:type="dxa"/>
+          </w:tcPr>
+          <w:p>
+            <w:proofErr w:type="spellStart"/>
+            <w:r>
+              <w:t>Unit_in</w:t>
+            </w:r>
+            <w:proofErr w:type="spellEnd"/>
+          </w:p>
+        </w:tc>
+        <w:tc>
+          <w:tcPr>
+            <w:tcW w:w="1250" w:type="dxa"/>
+          </w:tcPr>
+          <w:p>
+            <w:proofErr w:type="spellStart"/>
+            <w:r>
+              <w:t>In_store</w:t>
+            </w:r>
+            <w:proofErr w:type="spellEnd"/>
+          </w:p>
+        </w:tc>
+        <w:tc>
+          <w:tcPr>
+            <w:tcW w:w="1207" w:type="dxa"/>
+          </w:tcPr>
+          <w:p>
+            <w:r>
+              <w:t>total</w:t>
+            </w:r>
+          </w:p>
+        </w:tc>
+        <w:tc>
+          <w:tcPr>
+            <w:tcW w:w="1393" w:type="dxa"/>
+          </w:tcPr>
+          <w:p>
+            <w:proofErr w:type="spellStart"/>
+            <w:r>
+              <w:t>Entry_date</w:t>
+            </w:r>
+            <w:proofErr w:type="spellEnd"/>
+          </w:p>
+        </w:tc>
+        <w:tc>
+          <w:tcPr>
+            <w:tcW w:w="1324" w:type="dxa"/>
+          </w:tcPr>
+          <w:p>
+            <w:proofErr w:type="spellStart"/>
+            <w:r>
+              <w:t>Target_price</w:t>
+            </w:r>
+            <w:proofErr w:type="spellEnd"/>
+          </w:p>
+        </w:tc>
+      </w:tr>
+      <w:tr>
+        <w:tc>
+          <w:tcPr>
+            <w:tcW w:w="1182" w:type="dxa"/>
+          </w:tcPr>
+          <w:p>
+            <w:r>
+              <w:t>1</w:t>
+            </w:r>
+          </w:p>
+        </w:tc>
+        <w:tc>
+          <w:tcPr>
+            <w:tcW w:w="1468" w:type="dxa"/>
+          </w:tcPr>
+          <w:p>
+            <w:r>
+              <w:t>1</w:t>
+            </w:r>
+          </w:p>
+        </w:tc>
+        <w:tc>
+          <w:tcPr>
+            <w:tcW w:w="1238" w:type="dxa"/>
+          </w:tcPr>
+          <w:p>
+            <w:r>
+              <w:t>10</w:t>
+            </w:r>
+          </w:p>
+        </w:tc>
+        <w:tc>
+          <w:tcPr>
+            <w:tcW w:w="1250" w:type="dxa"/>
+          </w:tcPr>
+          <w:p>
+            <w:r>
+              <w:t>50</w:t>
+            </w:r>
+          </w:p>
+        </w:tc>
+        <w:tc>
+          <w:tcPr>
+            <w:tcW w:w="1207" w:type="dxa"/>
+          </w:tcPr>
+          <w:p>
+            <w:r>
+              <w:t>60</w:t>
+            </w:r>
+          </w:p>
+        </w:tc>
+        <w:tc>
+          <w:tcPr>
+            <w:tcW w:w="1393" w:type="dxa"/>
+          </w:tcPr>
+          <w:p>
+            <w:r>
+              <w:t>2080/2/15</w:t>
+            </w:r>
+          </w:p>
+        </w:tc>
+        <w:tc>
+          <w:tcPr>
+            <w:tcW w:w="1324" w:type="dxa"/>
+          </w:tcPr>
+          <w:p>
+            <w:r>
+              <w:t>100</w:t>
+            </w:r>
+          </w:p>
+        </w:tc>
+      </w:tr>
+      <w:tr>
+        <w:tc>
+          <w:tcPr>
+            <w:tcW w:w="1182" w:type="dxa"/>
+          </w:tcPr>
+          <w:p>
+            <w:r>
+              <w:t>2</w:t>
+            </w:r>
+          </w:p>
+        </w:tc>
+        <w:tc>
+          <w:tcPr>
+            <w:tcW w:w="1468" w:type="dxa"/>
+          </w:tcPr>
+          <w:p>
+            <w:r>
+              <w:t>2</w:t>
+            </w:r>
+          </w:p>
+        </w:tc>
+        <w:tc>
+          <w:tcPr>
+            <w:tcW w:w="1238" w:type="dxa"/>
+          </w:tcPr>
+          <w:p>
+            <w:r>
+              <w:t>15</w:t>
+            </w:r>
+          </w:p>
+        </w:tc>
+        <w:tc>
+          <w:tcPr>
+            <w:tcW w:w="1250" w:type="dxa"/>
+          </w:tcPr>
+          <w:p>
+            <w:r>
+              <w:t>50</w:t>
+            </w:r>
+          </w:p>
+        </w:tc>
+        <w:tc>
+          <w:tcPr>
+            <w:tcW w:w="1207" w:type="dxa"/>
+          </w:tcPr>
+          <w:p>
+            <w:r>
+              <w:t>65</w:t>
+            </w:r>
+          </w:p>
+        </w:tc>
+        <w:tc>
+          <w:tcPr>
+            <w:tcW w:w="1393" w:type="dxa"/>
+          </w:tcPr>
+          <w:p>
+            <w:r>
+              <w:t>2080/2/15</w:t>
+            </w:r>
+          </w:p>
+        </w:tc>
+        <w:tc>
+          <w:tcPr>
+            <w:tcW w:w="1324" w:type="dxa"/>
+          </w:tcPr>
+          <w:p>
+            <w:r>
+              <w:t>100</w:t>
+            </w:r>
+          </w:p>
+        </w:tc>
+      </w:tr>
+      <w:tr>
+        <w:tc>
+          <w:tcPr>
+            <w:tcW w:w="1182" w:type="dxa"/>
+          </w:tcPr>
+          <w:p>
+            <w:r>
+              <w:t>3</w:t>
+            </w:r>
+          </w:p>
+        </w:tc>
+        <w:tc>
+          <w:tcPr>
+            <w:tcW w:w="1468" w:type="dxa"/>
+          </w:tcPr>
+          <w:p>
+            <w:r>
+              <w:t>3</w:t>
+            </w:r>
+          </w:p>
+        </w:tc>
+        <w:tc>
+          <w:tcPr>
+            <w:tcW w:w="1238" w:type="dxa"/>
+          </w:tcPr>
+          <w:p>
+            <w:r>
+              <w:t>20</w:t>
+            </w:r>
+          </w:p>
+        </w:tc>
+        <w:tc>
+          <w:tcPr>
+            <w:tcW w:w="1250" w:type="dxa"/>
+          </w:tcPr>
+          <w:p>
+            <w:r>
+              <w:t>50</w:t>
+            </w:r>
+          </w:p>
+        </w:tc>
+        <w:tc>
+          <w:tcPr>
+            <w:tcW w:w="1207" w:type="dxa"/>
+          </w:tcPr>
+          <w:p>
+            <w:r>
+              <w:t>70</w:t>
+            </w:r>
+          </w:p>
+        </w:tc>
+        <w:tc>
+          <w:tcPr>
+            <w:tcW w:w="1393" w:type="dxa"/>
+          </w:tcPr>
+          <w:p>
+            <w:r>
+              <w:t>2080/2/15</w:t>
+            </w:r>
+          </w:p>
+        </w:tc>
+        <w:tc>
+          <w:tcPr>
+            <w:tcW w:w="1324" w:type="dxa"/>
+          </w:tcPr>
+          <w:p>
+            <w:r>
+              <w:t>100</w:t>
+            </w:r>
+          </w:p>
+        </w:tc>
+      </w:tr>
+      <w:tr>
+        <w:trPr>
+          <w:trHeight w:val="130"/>
+        </w:trPr>
+        <w:tc>
+          <w:tcPr>
+            <w:tcW w:w="1182" w:type="dxa"/>
+          </w:tcPr>
+          <w:p>
+            <w:r>
+              <w:t>4</w:t>
+            </w:r>
+          </w:p>
+        </w:tc>
+        <w:tc>
+          <w:tcPr>
+            <w:tcW w:w="1468" w:type="dxa"/>
+          </w:tcPr>
+          <w:p>
+            <w:r>
+              <w:t>4</w:t>
+            </w:r>
+          </w:p>
+        </w:tc>
+        <w:tc>
+          <w:tcPr>
+            <w:tcW w:w="1238" w:type="dxa"/>
+          </w:tcPr>
+          <w:p>
+            <w:r>
+              <w:t>10</w:t>
+            </w:r>
+          </w:p>
+        </w:tc>
+        <w:tc>
+          <w:tcPr>
+            <w:tcW w:w="1250" w:type="dxa"/>
+          </w:tcPr>
+          <w:p>
+            <w:r>
+              <w:t>50</w:t>
+            </w:r>
+          </w:p>
+        </w:tc>
+        <w:tc>
+          <w:tcPr>
+            <w:tcW w:w="1207" w:type="dxa"/>
+          </w:tcPr>
+          <w:p>
+            <w:r>
+              <w:t>60</w:t>
+            </w:r>
+          </w:p>
+        </w:tc>
+        <w:tc>
+          <w:tcPr>
+            <w:tcW w:w="1393" w:type="dxa"/>
+          </w:tcPr>
+          <w:p>
+            <w:r>
+              <w:t>2080/2/15</w:t>
+            </w:r>
+          </w:p>
+        </w:tc>
+        <w:tc>
+          <w:tcPr>
+            <w:tcW w:w="1324" w:type="dxa"/>
+          </w:tcPr>
+          <w:p>
+            <w:r>
+              <w:t>100</w:t>
+            </w:r>
+          </w:p>
+        </w:tc>
+      </w:tr>
+      <w:tr>
+        <w:tc>
+          <w:tcPr>
+            <w:tcW w:w="1182" w:type="dxa"/>
+          </w:tcPr>
+          <w:p>
+            <w:r>
+              <w:t>5</w:t>
+            </w:r>
+          </w:p>
+        </w:tc>
+        <w:tc>
+          <w:tcPr>
+            <w:tcW w:w="1468" w:type="dxa"/>
+          </w:tcPr>
+          <w:p>
+            <w:r>
+              <w:t>5</w:t>
+            </w:r>
+          </w:p>
+        </w:tc>
+        <w:tc>
+          <w:tcPr>
+            <w:tcW w:w="1238" w:type="dxa"/>
+          </w:tcPr>
+          <w:p>
+            <w:r>
+              <w:t>15</w:t>
+            </w:r>
+          </w:p>
+        </w:tc>
+        <w:tc>
+          <w:tcPr>
+            <w:tcW w:w="1250" w:type="dxa"/>
+          </w:tcPr>
+          <w:p>
+            <w:r>
+              <w:t>50</w:t>
+            </w:r>
+          </w:p>
+        </w:tc>
+        <w:tc>
+          <w:tcPr>
+            <w:tcW w:w="1207" w:type="dxa"/>
+          </w:tcPr>
+          <w:p>
+            <w:r>
+              <w:t>65</w:t>
+            </w:r>
+          </w:p>
+        </w:tc>
+        <w:tc>
+          <w:tcPr>
+            <w:tcW w:w="1393" w:type="dxa"/>
+          </w:tcPr>
+          <w:p>
+            <w:r>
+              <w:t>2080/2/15</w:t>
+            </w:r>
+          </w:p>
+        </w:tc>
+        <w:tc>
+          <w:tcPr>
+            <w:tcW w:w="1324" w:type="dxa"/>
+          </w:tcPr>
+          <w:p>
+            <w:r>
+              <w:t>100</w:t>
+            </w:r>
+          </w:p>
+        </w:tc>
+      </w:tr>
+      <w:tr>
+        <w:tc>
+          <w:tcPr>
+            <w:tcW w:w="1182" w:type="dxa"/>
+          </w:tcPr>
+          <w:p>
+            <w:r>
+              <w:t>6</w:t>
+            </w:r>
+          </w:p>
+        </w:tc>
+        <w:tc>
+          <w:tcPr>
+            <w:tcW w:w="1468" w:type="dxa"/>
+          </w:tcPr>
+          <w:p>
+            <w:r>
+              <w:t>6</w:t>
+            </w:r>
+          </w:p>
+        </w:tc>
+        <w:tc>
+          <w:tcPr>
+            <w:tcW w:w="1238" w:type="dxa"/>
+          </w:tcPr>
+          <w:p>
+            <w:r>
+              <w:t>20</w:t>
+            </w:r>
+          </w:p>
+        </w:tc>
+        <w:tc>
+          <w:tcPr>
+            <w:tcW w:w="1250" w:type="dxa"/>
+          </w:tcPr>
+          <w:p>
+            <w:r>
+              <w:t>50</w:t>
+            </w:r>
+          </w:p>
+        </w:tc>
+        <w:tc>
+          <w:tcPr>
+            <w:tcW w:w="1207" w:type="dxa"/>
+          </w:tcPr>
+          <w:p>
+            <w:r>
+              <w:t>70</w:t>
+            </w:r>
+          </w:p>
+        </w:tc>
+        <w:tc>
+          <w:tcPr>
+            <w:tcW w:w="1393" w:type="dxa"/>
+          </w:tcPr>
+          <w:p>
+            <w:r>
+              <w:t>2080/2/15</w:t>
+            </w:r>
+          </w:p>
+        </w:tc>
+        <w:tc>
+          <w:tcPr>
+            <w:tcW w:w="1324" w:type="dxa"/>
+          </w:tcPr>
+          <w:p>
+            <w:r>
+              <w:t>100</w:t>
+            </w:r>
+          </w:p>
+        </w:tc>
+      </w:tr>
+      <w:tr>
+        <w:tc>
+          <w:tcPr>
+            <w:tcW w:w="1182" w:type="dxa"/>
+          </w:tcPr>
+          <w:p>
+            <w:r>
+              <w:t>7</w:t>
+            </w:r>
+          </w:p>
+        </w:tc>
+        <w:tc>
+          <w:tcPr>
+            <w:tcW w:w="1468" w:type="dxa"/>
+          </w:tcPr>
+          <w:p>
+            <w:r>
+              <w:t>7</w:t>
+            </w:r>
+          </w:p>
+        </w:tc>
+        <w:tc>
+          <w:tcPr>
+            <w:tcW w:w="1238" w:type="dxa"/>
+          </w:tcPr>
+          <w:p>
+            <w:r>
+              <w:t>10</w:t>
+            </w:r>
+          </w:p>
+        </w:tc>
+        <w:tc>
+          <w:tcPr>
+            <w:tcW w:w="1250" w:type="dxa"/>
+          </w:tcPr>
+          <w:p>
+            <w:r>
+              <w:t>50</w:t>
+            </w:r>
+          </w:p>
+        </w:tc>
+        <w:tc>
+          <w:tcPr>
+            <w:tcW w:w="1207" w:type="dxa"/>
+          </w:tcPr>
+          <w:p>
+            <w:r>
+              <w:t>60</w:t>
+            </w:r>
+          </w:p>
+        </w:tc>
+        <w:tc>
+          <w:tcPr>
+            <w:tcW w:w="1393" w:type="dxa"/>
+          </w:tcPr>
+          <w:p>
+            <w:r>
+              <w:t>2080/2/15</w:t>
+            </w:r>
+          </w:p>
+        </w:tc>
+        <w:tc>
+          <w:tcPr>
+            <w:tcW w:w="1324" w:type="dxa"/>
+          </w:tcPr>
+          <w:p>
+            <w:r>
+              <w:t>100</w:t>
+            </w:r>
+          </w:p>
+        </w:tc>
+      </w:tr>
+      <w:tr>
+        <w:tc>
+          <w:tcPr>
+            <w:tcW w:w="1182" w:type="dxa"/>
+          </w:tcPr>
+          <w:p>
+            <w:r>
+              <w:t>8</w:t>
+            </w:r>
+          </w:p>
+        </w:tc>
+        <w:tc>
+          <w:tcPr>
+            <w:tcW w:w="1468" w:type="dxa"/>
+          </w:tcPr>
+          <w:p>
+            <w:r>
+              <w:t>8</w:t>
+            </w:r>
+          </w:p>
+        </w:tc>
+        <w:tc>
+          <w:tcPr>
+            <w:tcW w:w="1238" w:type="dxa"/>
+          </w:tcPr>
+          <w:p>
+            <w:r>
+              <w:t>15</w:t>
+            </w:r>
+          </w:p>
+        </w:tc>
+        <w:tc>
+          <w:tcPr>
+            <w:tcW w:w="1250" w:type="dxa"/>
+          </w:tcPr>
+          <w:p>
+            <w:r>
+              <w:t>50</w:t>
+            </w:r>
+          </w:p>
+        </w:tc>
+        <w:tc>
+          <w:tcPr>
+            <w:tcW w:w="1207" w:type="dxa"/>
+          </w:tcPr>
+          <w:p>
+            <w:r>
+              <w:t>65</w:t>
+            </w:r>
+          </w:p>
+        </w:tc>
+        <w:tc>
+          <w:tcPr>
+            <w:tcW w:w="1393" w:type="dxa"/>
+          </w:tcPr>
+          <w:p>
+            <w:r>
+              <w:t>2080/2/15</w:t>
+            </w:r>
+          </w:p>
+        </w:tc>
+        <w:tc>
+          <w:tcPr>
+            <w:tcW w:w="1324" w:type="dxa"/>
+          </w:tcPr>
+          <w:p>
+            <w:r>
+              <w:t>100</w:t>
+            </w:r>
+          </w:p>
+        </w:tc>
+      </w:tr>
+      <w:tr>
+        <w:tc>
+          <w:tcPr>
+            <w:tcW w:w="1182" w:type="dxa"/>
+          </w:tcPr>
+          <w:p>
+            <w:r>
+              <w:t>9</w:t>
+            </w:r>
+          </w:p>
+        </w:tc>
+        <w:tc>
+          <w:tcPr>
+            <w:tcW w:w="1468" w:type="dxa"/>
+          </w:tcPr>
+          <w:p>
+            <w:r>
+              <w:t>9</w:t>
+            </w:r>
+          </w:p>
+        </w:tc>
+        <w:tc>
+          <w:tcPr>
+            <w:tcW w:w="1238" w:type="dxa"/>
+          </w:tcPr>
+          <w:p>
+            <w:r>
+              <w:t>20</w:t>
+            </w:r>
+          </w:p>
+        </w:tc>
+        <w:tc>
+          <w:tcPr>
+            <w:tcW w:w="1250" w:type="dxa"/>
+          </w:tcPr>
+          <w:p>
+            <w:r>
+              <w:t>50</w:t>
+            </w:r>
+          </w:p>
+        </w:tc>
+        <w:tc>
+          <w:tcPr>
+            <w:tcW w:w="1207" w:type="dxa"/>
+          </w:tcPr>
+          <w:p>
+            <w:r>
+              <w:t>70</w:t>
+            </w:r>
+          </w:p>
+        </w:tc>
+        <w:tc>
+          <w:tcPr>
+            <w:tcW w:w="1393" w:type="dxa"/>
+          </w:tcPr>
+          <w:p>
+            <w:r>
+              <w:t>2080/2/15</w:t>
+            </w:r>
+          </w:p>
+        </w:tc>
+        <w:tc>
+          <w:tcPr>
+            <w:tcW w:w="1324" w:type="dxa"/>
+          </w:tcPr>
+          <w:p>
+            <w:r>
+              <w:t>100</w:t>
+            </w:r>
+          </w:p>
+        </w:tc>
+      </w:tr>
+      <w:tr>
+        <w:tc>
+          <w:tcPr>
+            <w:tcW w:w="1182" w:type="dxa"/>
+          </w:tcPr>
+          <w:p>
+            <w:r>
+              <w:t>10</w:t>
+            </w:r>
+          </w:p>
+        </w:tc>
+        <w:tc>
+          <w:tcPr>
+            <w:tcW w:w="1468" w:type="dxa"/>
+          </w:tcPr>
+          <w:p>
+            <w:r>
+              <w:t>10</w:t>
+            </w:r>
+          </w:p>
+        </w:tc>
+        <w:tc>
+          <w:tcPr>
+            <w:tcW w:w="1238" w:type="dxa"/>
+          </w:tcPr>
+          <w:p>
+            <w:r>
+              <w:t>10</w:t>
+            </w:r>
+          </w:p>
+        </w:tc>
+        <w:tc>
+          <w:tcPr>
+            <w:tcW w:w="1250" w:type="dxa"/>
+          </w:tcPr>
+          <w:p>
+            <w:r>
+              <w:t>50</w:t>
+            </w:r>
+          </w:p>
+        </w:tc>
+        <w:tc>
+          <w:tcPr>
+            <w:tcW w:w="1207" w:type="dxa"/>
+          </w:tcPr>
+          <w:p>
+            <w:r>
+              <w:t>60</w:t>
+            </w:r>
+          </w:p>
+        </w:tc>
+        <w:tc>
+          <w:tcPr>
+            <w:tcW w:w="1393" w:type="dxa"/>
+          </w:tcPr>
+          <w:p>
+            <w:r>
+              <w:t>2080/2/15</w:t>
+            </w:r>
+          </w:p>
+        </w:tc>
+        <w:tc>
+          <w:tcPr>
+            <w:tcW w:w="1324" w:type="dxa"/>
+          </w:tcPr>
+          <w:p>
+            <w:r>
+              <w:t>100</w:t>
+            </w:r>
+          </w:p>
+        </w:tc>
+      </w:tr>
+      <w:tr>
+        <w:tc>
+          <w:tcPr>
+            <w:tcW w:w="1182" w:type="dxa"/>
+          </w:tcPr>
+          <w:p>
+            <w:r>
+              <w:t>11</w:t>
+            </w:r>
+          </w:p>
+        </w:tc>
+        <w:tc>
+          <w:tcPr>
+            <w:tcW w:w="1468" w:type="dxa"/>
+          </w:tcPr>
+          <w:p>
+            <w:r>
+              <w:t>11</w:t>
+            </w:r>
+          </w:p>
+        </w:tc>
+        <w:tc>
+          <w:tcPr>
+            <w:tcW w:w="1238" w:type="dxa"/>
+          </w:tcPr>
+          <w:p>
+            <w:r>
+              <w:t>15</w:t>
+            </w:r>
+          </w:p>
+        </w:tc>
+        <w:tc>
+          <w:tcPr>
+            <w:tcW w:w="1250" w:type="dxa"/>
+          </w:tcPr>
+          <w:p>
+            <w:r>
+              <w:t>50</w:t>
+            </w:r>
+          </w:p>
+        </w:tc>
+        <w:tc>
+          <w:tcPr>
+            <w:tcW w:w="1207" w:type="dxa"/>
+          </w:tcPr>
+          <w:p>
+            <w:r>
+              <w:t>65</w:t>
+            </w:r>
+          </w:p>
+        </w:tc>
+        <w:tc>
+          <w:tcPr>
+            <w:tcW w:w="1393" w:type="dxa"/>
+          </w:tcPr>
+          <w:p>
+            <w:r>
+              <w:t>2080/2/15</w:t>
+            </w:r>
+          </w:p>
+        </w:tc>
+        <w:tc>
+          <w:tcPr>
+            <w:tcW w:w="1324" w:type="dxa"/>
+          </w:tcPr>
+          <w:p>
+            <w:r>
+              <w:t>100</w:t>
+            </w:r>
+          </w:p>
+        </w:tc>
+      </w:tr>
+      <w:tr>
+        <w:tc>
+          <w:tcPr>
+            <w:tcW w:w="1182" w:type="dxa"/>
+          </w:tcPr>
+          <w:p>
+            <w:r>
+              <w:t>12</w:t>
+            </w:r>
+          </w:p>
+        </w:tc>
+        <w:tc>
+          <w:tcPr>
+            <w:tcW w:w="1468" w:type="dxa"/>
+          </w:tcPr>
+          <w:p>
+            <w:r>
+              <w:t>12</w:t>
+            </w:r>
+          </w:p>
+        </w:tc>
+        <w:tc>
+          <w:tcPr>
+            <w:tcW w:w="1238" w:type="dxa"/>
+          </w:tcPr>
+          <w:p>
+            <w:r>
+              <w:t>20</w:t>
+            </w:r>
+          </w:p>
+        </w:tc>
+        <w:tc>
+          <w:tcPr>
+            <w:tcW w:w="1250" w:type="dxa"/>
+          </w:tcPr>
+          <w:p>
+            <w:r>
+              <w:t>50</w:t>
+            </w:r>
+          </w:p>
+        </w:tc>
+        <w:tc>
+          <w:tcPr>
+            <w:tcW w:w="1207" w:type="dxa"/>
+          </w:tcPr>
+          <w:p>
+            <w:r>
+              <w:t>70</w:t>
+            </w:r>
+          </w:p>
+        </w:tc>
+        <w:tc>
+          <w:tcPr>
+            <w:tcW w:w="1393" w:type="dxa"/>
+          </w:tcPr>
+          <w:p>
+            <w:r>
+              <w:t>2080/2/15</w:t>
+            </w:r>
+          </w:p>
+        </w:tc>
+        <w:tc>
+          <w:tcPr>
+            <w:tcW w:w="1324" w:type="dxa"/>
+          </w:tcPr>
+          <w:p>
+            <w:r>
+              <w:t>100</w:t>
+            </w:r>
+          </w:p>
+        </w:tc>
+      </w:tr>
+      <w:tr>
+        <w:tc>
+          <w:tcPr>
+            <w:tcW w:w="1182" w:type="dxa"/>
+          </w:tcPr>
+          <w:p>
+            <w:r>
+              <w:t>13</w:t>
+            </w:r>
+          </w:p>
+        </w:tc>
+        <w:tc>
+          <w:tcPr>
+            <w:tcW w:w="1468" w:type="dxa"/>
+          </w:tcPr>
+          <w:p>
+            <w:r>
+              <w:t>13</w:t>
+            </w:r>
+          </w:p>
+        </w:tc>
+        <w:tc>
+          <w:tcPr>
+            <w:tcW w:w="1238" w:type="dxa"/>
+          </w:tcPr>
+          <w:p>
+            <w:r>
+              <w:t>10</w:t>
+            </w:r>
+          </w:p>
+        </w:tc>
+        <w:tc>
+          <w:tcPr>
+            <w:tcW w:w="1250" w:type="dxa"/>
+          </w:tcPr>
+          <w:p>
+            <w:r>
+              <w:t>50</w:t>
+            </w:r>
+          </w:p>
+        </w:tc>
+        <w:tc>
+          <w:tcPr>
+            <w:tcW w:w="1207" w:type="dxa"/>
+          </w:tcPr>
+          <w:p>
+            <w:r>
+              <w:t>60</w:t>
+            </w:r>
+          </w:p>
+        </w:tc>
+        <w:tc>
+          <w:tcPr>
+            <w:tcW w:w="1393" w:type="dxa"/>
+          </w:tcPr>
+          <w:p>
+            <w:r>
+              <w:t>2080/2/15</w:t>
+            </w:r>
+          </w:p>
+        </w:tc>
+        <w:tc>
+          <w:tcPr>
+            <w:tcW w:w="1324" w:type="dxa"/>
+          </w:tcPr>
+          <w:p>
+            <w:r>
+              <w:t>100</w:t>
+            </w:r>
+          </w:p>
+        </w:tc>
+      </w:tr>
+      <w:tr>
+        <w:tc>
+          <w:tcPr>
+            <w:tcW w:w="1182" w:type="dxa"/>
+          </w:tcPr>
+          <w:p>
+            <w:r>
+              <w:t>14</w:t>
+            </w:r>
+          </w:p>
+        </w:tc>
+        <w:tc>
+          <w:tcPr>
+            <w:tcW w:w="1468" w:type="dxa"/>
+          </w:tcPr>
+          <w:p>
+            <w:r>
+              <w:t>14</w:t>
+            </w:r>
+          </w:p>
+        </w:tc>
+        <w:tc>
+          <w:tcPr>
+            <w:tcW w:w="1238" w:type="dxa"/>
+          </w:tcPr>
+          <w:p>
+            <w:r>
+              <w:t>15</w:t>
+            </w:r>
+          </w:p>
+        </w:tc>
+        <w:tc>
+          <w:tcPr>
+            <w:tcW w:w="1250" w:type="dxa"/>
+          </w:tcPr>
+          <w:p>
+            <w:r>
+              <w:t>50</w:t>
+            </w:r>
+          </w:p>
+        </w:tc>
+        <w:tc>
+          <w:tcPr>
+            <w:tcW w:w="1207" w:type="dxa"/>
+          </w:tcPr>
+          <w:p>
+            <w:r>
+              <w:t>65</w:t>
+            </w:r>
+          </w:p>
+        </w:tc>
+        <w:tc>
+          <w:tcPr>
+            <w:tcW w:w="1393" w:type="dxa"/>
+          </w:tcPr>
+          <w:p>
+            <w:r>
+              <w:t>2080/2/15</w:t>
+            </w:r>
+          </w:p>
+        </w:tc>
+        <w:tc>
+          <w:tcPr>
+            <w:tcW w:w="1324" w:type="dxa"/>
+          </w:tcPr>
+          <w:p>
+            <w:r>
+              <w:t>100</w:t>
+            </w:r>
+          </w:p>
+        </w:tc>
+      </w:tr>
+      <w:tr>
+        <w:tc>
+          <w:tcPr>
+            <w:tcW w:w="1182" w:type="dxa"/>
+          </w:tcPr>
+          <w:p>
+            <w:r>
+              <w:t>15</w:t>
+            </w:r>
+          </w:p>
+        </w:tc>
+        <w:tc>
+          <w:tcPr>
+            <w:tcW w:w="1468" w:type="dxa"/>
+          </w:tcPr>
+          <w:p>
+            <w:r>
+              <w:t>15</w:t>
+            </w:r>
+          </w:p>
+        </w:tc>
+        <w:tc>
+          <w:tcPr>
+            <w:tcW w:w="1238" w:type="dxa"/>
+          </w:tcPr>
+          <w:p>
+            <w:r>
+              <w:t>20</w:t>
+            </w:r>
+          </w:p>
+        </w:tc>
+        <w:tc>
+          <w:tcPr>
+            <w:tcW w:w="1250" w:type="dxa"/>
+          </w:tcPr>
+          <w:p>
+            <w:r>
+              <w:t>50</w:t>
+            </w:r>
+          </w:p>
+        </w:tc>
+        <w:tc>
+          <w:tcPr>
+            <w:tcW w:w="1207" w:type="dxa"/>
+          </w:tcPr>
+          <w:p>
+            <w:r>
+              <w:t>70</w:t>
+            </w:r>
+          </w:p>
+        </w:tc>
+        <w:tc>
+          <w:tcPr>
+            <w:tcW w:w="1393" w:type="dxa"/>
+          </w:tcPr>
+          <w:p>
+            <w:r>
+              <w:t>2080/2/15</w:t>
+            </w:r>
+          </w:p>
+        </w:tc>
+        <w:tc>
+          <w:tcPr>
+            <w:tcW w:w="1324" w:type="dxa"/>
+          </w:tcPr>
+          <w:p>
+            <w:r>
+              <w:t>100</w:t>
+            </w:r>
+          </w:p>
+        </w:tc>
+      </w:tr>
+      <w:tr>
+        <w:tc>
+          <w:tcPr>
+            <w:tcW w:w="1182" w:type="dxa"/>
+          </w:tcPr>
+          <w:p>
+            <w:r>
+              <w:t>16</w:t>
+            </w:r>
+          </w:p>
+        </w:tc>
+        <w:tc>
+          <w:tcPr>
+            <w:tcW w:w="1468" w:type="dxa"/>
+          </w:tcPr>
+          <w:p>
+            <w:r>
+              <w:t>16</w:t>
+            </w:r>
+          </w:p>
+        </w:tc>
+        <w:tc>
+          <w:tcPr>
+            <w:tcW w:w="1238" w:type="dxa"/>
+          </w:tcPr>
+          <w:p>
+            <w:r>
+              <w:t>10</w:t>
+            </w:r>
+          </w:p>
+        </w:tc>
+        <w:tc>
+          <w:tcPr>
+            <w:tcW w:w="1250" w:type="dxa"/>
+          </w:tcPr>
+          <w:p>
+            <w:r>
+              <w:t>50</w:t>
+            </w:r>
+          </w:p>
+        </w:tc>
+        <w:tc>
+          <w:tcPr>
+            <w:tcW w:w="1207" w:type="dxa"/>
+          </w:tcPr>
+          <w:p>
+            <w:r>
+              <w:t>60</w:t>
+            </w:r>
+          </w:p>
+        </w:tc>
+        <w:tc>
+          <w:tcPr>
+            <w:tcW w:w="1393" w:type="dxa"/>
+          </w:tcPr>
+          <w:p>
+            <w:r>
+              <w:t>2080/2/15</w:t>
+            </w:r>
+          </w:p>
+        </w:tc>
+        <w:tc>
+          <w:tcPr>
+            <w:tcW w:w="1324" w:type="dxa"/>
+          </w:tcPr>
+          <w:p>
+            <w:r>
+              <w:t>100</w:t>
+            </w:r>
+          </w:p>
+        </w:tc>
+      </w:tr>
+      <w:tr>
+        <w:tc>
+          <w:tcPr>
+            <w:tcW w:w="1182" w:type="dxa"/>
+          </w:tcPr>
+          <w:p>
+            <w:r>
+              <w:t>17</w:t>
+            </w:r>
+          </w:p>
+        </w:tc>
+        <w:tc>
+          <w:tcPr>
+            <w:tcW w:w="1468" w:type="dxa"/>
+          </w:tcPr>
+          <w:p>
+            <w:r>
+              <w:t>17</w:t>
+            </w:r>
+          </w:p>
+        </w:tc>
+        <w:tc>
+          <w:tcPr>
+            <w:tcW w:w="1238" w:type="dxa"/>
+          </w:tcPr>
+          <w:p>
+            <w:r>
+              <w:t>15</w:t>
+            </w:r>
+          </w:p>
+        </w:tc>
+        <w:tc>
+          <w:tcPr>
+            <w:tcW w:w="1250" w:type="dxa"/>
+          </w:tcPr>
+          <w:p>
+            <w:r>
+              <w:t>50</w:t>
+            </w:r>
+          </w:p>
+        </w:tc>
+        <w:tc>
+          <w:tcPr>
+            <w:tcW w:w="1207" w:type="dxa"/>
+          </w:tcPr>
+          <w:p>
+            <w:r>
+              <w:t>65</w:t>
+            </w:r>
+          </w:p>
+        </w:tc>
+        <w:tc>
+          <w:tcPr>
+            <w:tcW w:w="1393" w:type="dxa"/>
+          </w:tcPr>
+          <w:p>
+            <w:r>
+              <w:t>2080/2/15</w:t>
+            </w:r>
+          </w:p>
+        </w:tc>
+        <w:tc>
+          <w:tcPr>
+            <w:tcW w:w="1324" w:type="dxa"/>
+          </w:tcPr>
+          <w:p>
+            <w:r>
+              <w:t>100</w:t>
+            </w:r>
+          </w:p>
+        </w:tc>
+      </w:tr>
+      <w:tr>
+        <w:tc>
+          <w:tcPr>
+            <w:tcW w:w="1182" w:type="dxa"/>
+          </w:tcPr>
+          <w:p>
+            <w:r>
+              <w:t>18</w:t>
+            </w:r>
+          </w:p>
+        </w:tc>
+        <w:tc>
+          <w:tcPr>
+            <w:tcW w:w="1468" w:type="dxa"/>
+          </w:tcPr>
+          <w:p>
+            <w:r>
+              <w:t>18</w:t>
+            </w:r>
+          </w:p>
+        </w:tc>
+        <w:tc>
+          <w:tcPr>
+            <w:tcW w:w="1238" w:type="dxa"/>
+          </w:tcPr>
+          <w:p>
+            <w:r>
+              <w:t>20</w:t>
+            </w:r>
+          </w:p>
+        </w:tc>
+        <w:tc>
+          <w:tcPr>
+            <w:tcW w:w="1250" w:type="dxa"/>
+          </w:tcPr>
+          <w:p>
+            <w:r>
+              <w:t>50</w:t>
+            </w:r>
+          </w:p>
+        </w:tc>
+        <w:tc>
+          <w:tcPr>
+            <w:tcW w:w="1207" w:type="dxa"/>
+          </w:tcPr>
+          <w:p>
+            <w:r>
+              <w:t>70</w:t>
+            </w:r>
+          </w:p>
+        </w:tc>
+        <w:tc>
+          <w:tcPr>
+            <w:tcW w:w="1393" w:type="dxa"/>
+          </w:tcPr>
+          <w:p>
+            <w:r>
+              <w:t>2080/2/15</w:t>
+            </w:r>
+          </w:p>
+        </w:tc>
+        <w:tc>
+          <w:tcPr>
+            <w:tcW w:w="1324" w:type="dxa"/>
+          </w:tcPr>
+          <w:p>
+            <w:r>
+              <w:t>100</w:t>
+            </w:r>
+          </w:p>
+        </w:tc>
+      </w:tr>
+      <w:tr>
+        <w:tc>
+          <w:tcPr>
+            <w:tcW w:w="1182" w:type="dxa"/>
+          </w:tcPr>
+          <w:p>
+            <w:r>
+              <w:t>19</w:t>
+            </w:r>
+          </w:p>
+        </w:tc>
+        <w:tc>
+          <w:tcPr>
+            <w:tcW w:w="1468" w:type="dxa"/>
+          </w:tcPr>
+          <w:p>
+            <w:r>
+              <w:t>19</w:t>
+            </w:r>
+          </w:p>
+        </w:tc>
+        <w:tc>
+          <w:tcPr>
+            <w:tcW w:w="1238" w:type="dxa"/>
+          </w:tcPr>
+          <w:p>
+            <w:r>
+              <w:t>10</w:t>
+            </w:r>
+          </w:p>
+        </w:tc>
+        <w:tc>
+          <w:tcPr>
+            <w:tcW w:w="1250" w:type="dxa"/>
+          </w:tcPr>
+          <w:p>
+            <w:r>
+              <w:t>50</w:t>
+            </w:r>
+          </w:p>
+        </w:tc>
+        <w:tc>
+          <w:tcPr>
+            <w:tcW w:w="1207" w:type="dxa"/>
+          </w:tcPr>
+          <w:p>
+            <w:r>
+              <w:t>60</w:t>
+            </w:r>
+          </w:p>
+        </w:tc>
+        <w:tc>
+          <w:tcPr>
+            <w:tcW w:w="1393" w:type="dxa"/>
+          </w:tcPr>
+          <w:p>
+            <w:r>
+              <w:t>2080/2/15</w:t>
+            </w:r>
+          </w:p>
+        </w:tc>
+        <w:tc>
+          <w:tcPr>
+            <w:tcW w:w="1324" w:type="dxa"/>
+          </w:tcPr>
+          <w:p>
+            <w:r>
+              <w:t>100</w:t>
+            </w:r>
+          </w:p>
+        </w:tc>
+      </w:tr>
+      <w:tr>
+        <w:tc>
+          <w:tcPr>
+            <w:tcW w:w="1182" w:type="dxa"/>
+          </w:tcPr>
+          <w:p>
+            <w:r>
+              <w:t>20</w:t>
+            </w:r>
+          </w:p>
+        </w:tc>
+        <w:tc>
+          <w:tcPr>
+            <w:tcW w:w="1468" w:type="dxa"/>
+          </w:tcPr>
+          <w:p>
+            <w:r>
+              <w:t>20</w:t>
+            </w:r>
+          </w:p>
+        </w:tc>
+        <w:tc>
+          <w:tcPr>
+            <w:tcW w:w="1238" w:type="dxa"/>
+          </w:tcPr>
+          <w:p>
+            <w:r>
+              <w:t>15</w:t>
+            </w:r>
+          </w:p>
+        </w:tc>
+        <w:tc>
+          <w:tcPr>
+            <w:tcW w:w="1250" w:type="dxa"/>
+          </w:tcPr>
+          <w:p>
+            <w:r>
+              <w:t>50</w:t>
+            </w:r>
+          </w:p>
+        </w:tc>
+        <w:tc>
+          <w:tcPr>
+            <w:tcW w:w="1207" w:type="dxa"/>
+          </w:tcPr>
+          <w:p>
+            <w:r>
+              <w:t>65</w:t>
+            </w:r>
+          </w:p>
+        </w:tc>
+        <w:tc>
+          <w:tcPr>
+            <w:tcW w:w="1393" w:type="dxa"/>
+          </w:tcPr>
+          <w:p>
+            <w:r>
+              <w:t>2080/2/15</w:t>
+            </w:r>
+          </w:p>
+        </w:tc>
+        <w:tc>
+          <w:tcPr>
+            <w:tcW w:w="1324" w:type="dxa"/>
+          </w:tcPr>
+          <w:p>
+            <w:r>
+              <w:t>100</w:t>
+            </w:r>
+          </w:p>
+        </w:tc>
+      </w:tr>
+    </w:tbl>
     <w:p/>
     <w:p>
+      <w:pPr>
+        <w:rPr>
+          <w:lang w:val="en-US"/>
+        </w:rPr>
+      </w:pPr>
       <w:r>
+        <w:rPr>
+          <w:lang w:val="en-US"/>
+        </w:rPr>
         <w:lastRenderedPageBreak/>
-        <w:t>Reciept_item:</w:t>
+        <w:t xml:space="preserve"> </w:t>
+      </w:r>
+    </w:p>
+    <w:p>
+      <w:pPr>
+        <w:rPr>
+          <w:lang w:val="en-US"/>
+        </w:rPr>
+      </w:pPr>
+    </w:p>
+    <w:p>
+      <w:pPr>
+        <w:rPr>
+          <w:lang w:val="en-US"/>
+        </w:rPr>
+      </w:pPr>
+    </w:p>
+    <w:p>
+      <w:pPr>
+        <w:rPr>
+          <w:lang w:val="en-US"/>
+        </w:rPr>
+      </w:pPr>
+    </w:p>
+    <w:p>
+      <w:pPr>
+        <w:rPr>
+          <w:lang w:val="en-US"/>
+        </w:rPr>
+      </w:pPr>
+    </w:p>
+    <w:p>
+      <w:pPr>
+        <w:rPr>
+          <w:lang w:val="en-US"/>
+        </w:rPr>
+      </w:pPr>
+    </w:p>
+    <w:p>
+      <w:pPr>
+        <w:rPr>
+          <w:lang w:val="en-US"/>
+        </w:rPr>
+      </w:pPr>
+    </w:p>
+    <w:p>
+      <w:pPr>
+        <w:rPr>
+          <w:lang w:val="en-US"/>
+        </w:rPr>
+      </w:pPr>
+    </w:p>
+    <w:p>
+      <w:pPr>
+        <w:rPr>
+          <w:lang w:val="en-US"/>
+        </w:rPr>
+      </w:pPr>
+    </w:p>
+    <w:p>
+      <w:pPr>
+        <w:rPr>
+          <w:lang w:val="en-US"/>
+        </w:rPr>
+      </w:pPr>
+    </w:p>
+    <w:p>
+      <w:pPr>
+        <w:rPr>
+          <w:lang w:val="en-US"/>
+        </w:rPr>
+      </w:pPr>
+    </w:p>
+    <w:p>
+      <w:pPr>
+        <w:rPr>
+          <w:lang w:val="en-US"/>
+        </w:rPr>
+      </w:pPr>
+    </w:p>
+    <w:p>
+      <w:proofErr w:type="spellStart"/>
+      <w:r>
+        <w:t>Reciept_item</w:t>
+      </w:r>
+      <w:proofErr w:type="spellEnd"/>
+      <w:r>
+        <w:t>:</w:t>
       </w:r>
     </w:p>
     <w:tbl>
@@ -704,14 +2395,21 @@
             <w:tcW w:w="1019" w:type="dxa"/>
           </w:tcPr>
           <w:p>
-            <w:r>
-              <w:t>Reciept_</w:t>
-            </w:r>
-          </w:p>
-          <w:p>
+            <w:proofErr w:type="spellStart"/>
+            <w:r>
+              <w:t>Reciept</w:t>
+            </w:r>
+            <w:proofErr w:type="spellEnd"/>
+            <w:r>
+              <w:t>_</w:t>
+            </w:r>
+          </w:p>
+          <w:p>
+            <w:proofErr w:type="spellStart"/>
             <w:r>
               <w:t>item_id</w:t>
             </w:r>
+            <w:proofErr w:type="spellEnd"/>
           </w:p>
         </w:tc>
         <w:tc>
@@ -719,9 +2417,11 @@
             <w:tcW w:w="1574" w:type="dxa"/>
           </w:tcPr>
           <w:p>
+            <w:proofErr w:type="spellStart"/>
             <w:r>
               <w:t>Product_name</w:t>
             </w:r>
+            <w:proofErr w:type="spellEnd"/>
           </w:p>
         </w:tc>
         <w:tc>
@@ -729,9 +2429,11 @@
             <w:tcW w:w="1463" w:type="dxa"/>
           </w:tcPr>
           <w:p>
+            <w:proofErr w:type="spellStart"/>
             <w:r>
               <w:t>Product_type</w:t>
             </w:r>
+            <w:proofErr w:type="spellEnd"/>
           </w:p>
         </w:tc>
         <w:tc>
@@ -739,9 +2441,11 @@
             <w:tcW w:w="901" w:type="dxa"/>
           </w:tcPr>
           <w:p>
+            <w:proofErr w:type="spellStart"/>
             <w:r>
               <w:t>units</w:t>
             </w:r>
+            <w:proofErr w:type="spellEnd"/>
           </w:p>
         </w:tc>
         <w:tc>
@@ -749,9 +2453,11 @@
             <w:tcW w:w="1701" w:type="dxa"/>
           </w:tcPr>
           <w:p>
+            <w:proofErr w:type="spellStart"/>
             <w:r>
               <w:t>Unit_price</w:t>
             </w:r>
+            <w:proofErr w:type="spellEnd"/>
           </w:p>
         </w:tc>
         <w:tc>
@@ -759,9 +2465,11 @@
             <w:tcW w:w="2768" w:type="dxa"/>
           </w:tcPr>
           <w:p>
+            <w:proofErr w:type="spellStart"/>
             <w:r>
               <w:t>Reciept_nr</w:t>
             </w:r>
+            <w:proofErr w:type="spellEnd"/>
           </w:p>
         </w:tc>
       </w:tr>
@@ -784,9 +2492,11 @@
             <w:tcW w:w="1574" w:type="dxa"/>
           </w:tcPr>
           <w:p>
+            <w:proofErr w:type="spellStart"/>
             <w:r>
               <w:t>Jacket</w:t>
             </w:r>
+            <w:proofErr w:type="spellEnd"/>
           </w:p>
         </w:tc>
         <w:tc>
@@ -794,9 +2504,11 @@
             <w:tcW w:w="1463" w:type="dxa"/>
           </w:tcPr>
           <w:p>
+            <w:proofErr w:type="spellStart"/>
             <w:r>
               <w:t>silk</w:t>
             </w:r>
+            <w:proofErr w:type="spellEnd"/>
           </w:p>
         </w:tc>
         <w:tc>
@@ -849,9 +2561,11 @@
             <w:tcW w:w="1574" w:type="dxa"/>
           </w:tcPr>
           <w:p>
+            <w:proofErr w:type="spellStart"/>
             <w:r>
               <w:t>Jacket</w:t>
             </w:r>
+            <w:proofErr w:type="spellEnd"/>
           </w:p>
         </w:tc>
         <w:tc>
@@ -859,9 +2573,11 @@
             <w:tcW w:w="1463" w:type="dxa"/>
           </w:tcPr>
           <w:p>
+            <w:proofErr w:type="spellStart"/>
             <w:r>
               <w:t>yak</w:t>
             </w:r>
+            <w:proofErr w:type="spellEnd"/>
           </w:p>
         </w:tc>
         <w:tc>
@@ -914,9 +2630,11 @@
             <w:tcW w:w="1574" w:type="dxa"/>
           </w:tcPr>
           <w:p>
+            <w:proofErr w:type="spellStart"/>
             <w:r>
               <w:t>T-shirt</w:t>
             </w:r>
+            <w:proofErr w:type="spellEnd"/>
           </w:p>
         </w:tc>
         <w:tc>
@@ -924,9 +2642,11 @@
             <w:tcW w:w="1463" w:type="dxa"/>
           </w:tcPr>
           <w:p>
+            <w:proofErr w:type="spellStart"/>
             <w:r>
               <w:t>God</w:t>
             </w:r>
+            <w:proofErr w:type="spellEnd"/>
           </w:p>
         </w:tc>
         <w:tc>
@@ -979,9 +2699,11 @@
             <w:tcW w:w="1574" w:type="dxa"/>
           </w:tcPr>
           <w:p>
+            <w:proofErr w:type="spellStart"/>
             <w:r>
               <w:t>Metal</w:t>
             </w:r>
+            <w:proofErr w:type="spellEnd"/>
           </w:p>
         </w:tc>
         <w:tc>
@@ -989,9 +2711,11 @@
             <w:tcW w:w="1463" w:type="dxa"/>
           </w:tcPr>
           <w:p>
+            <w:proofErr w:type="spellStart"/>
             <w:r>
               <w:t>Singing_bowl</w:t>
             </w:r>
+            <w:proofErr w:type="spellEnd"/>
           </w:p>
         </w:tc>
         <w:tc>
@@ -1054,9 +2778,11 @@
             <w:tcW w:w="1463" w:type="dxa"/>
           </w:tcPr>
           <w:p>
+            <w:proofErr w:type="spellStart"/>
             <w:r>
               <w:t>Black_tea</w:t>
             </w:r>
+            <w:proofErr w:type="spellEnd"/>
           </w:p>
         </w:tc>
         <w:tc>
@@ -1119,9 +2845,11 @@
             <w:tcW w:w="1463" w:type="dxa"/>
           </w:tcPr>
           <w:p>
+            <w:proofErr w:type="spellStart"/>
             <w:r>
               <w:t>Green_tea</w:t>
             </w:r>
+            <w:proofErr w:type="spellEnd"/>
           </w:p>
         </w:tc>
         <w:tc>
@@ -1249,9 +2977,11 @@
             <w:tcW w:w="1463" w:type="dxa"/>
           </w:tcPr>
           <w:p>
+            <w:proofErr w:type="spellStart"/>
             <w:r>
               <w:t>cashmere</w:t>
             </w:r>
+            <w:proofErr w:type="spellEnd"/>
           </w:p>
         </w:tc>
         <w:tc>
@@ -1314,9 +3044,11 @@
             <w:tcW w:w="1463" w:type="dxa"/>
           </w:tcPr>
           <w:p>
+            <w:proofErr w:type="spellStart"/>
             <w:r>
               <w:t>cotton</w:t>
             </w:r>
+            <w:proofErr w:type="spellEnd"/>
           </w:p>
         </w:tc>
         <w:tc>
@@ -1379,9 +3111,11 @@
             <w:tcW w:w="1463" w:type="dxa"/>
           </w:tcPr>
           <w:p>
+            <w:proofErr w:type="spellStart"/>
             <w:r>
               <w:t>cotton</w:t>
             </w:r>
+            <w:proofErr w:type="spellEnd"/>
           </w:p>
         </w:tc>
         <w:tc>
@@ -1444,9 +3178,11 @@
             <w:tcW w:w="1463" w:type="dxa"/>
           </w:tcPr>
           <w:p>
+            <w:proofErr w:type="spellStart"/>
             <w:r>
               <w:t>silk</w:t>
             </w:r>
+            <w:proofErr w:type="spellEnd"/>
           </w:p>
         </w:tc>
         <w:tc>
@@ -1499,9 +3235,11 @@
             <w:tcW w:w="1574" w:type="dxa"/>
           </w:tcPr>
           <w:p>
+            <w:proofErr w:type="spellStart"/>
             <w:r>
               <w:t>Purse</w:t>
             </w:r>
+            <w:proofErr w:type="spellEnd"/>
           </w:p>
         </w:tc>
         <w:tc>
@@ -1509,9 +3247,11 @@
             <w:tcW w:w="1463" w:type="dxa"/>
           </w:tcPr>
           <w:p>
+            <w:proofErr w:type="spellStart"/>
             <w:r>
               <w:t>Leather</w:t>
             </w:r>
+            <w:proofErr w:type="spellEnd"/>
           </w:p>
         </w:tc>
         <w:tc>
@@ -1564,9 +3304,11 @@
             <w:tcW w:w="1574" w:type="dxa"/>
           </w:tcPr>
           <w:p>
+            <w:proofErr w:type="spellStart"/>
             <w:r>
               <w:t>Shoes</w:t>
             </w:r>
+            <w:proofErr w:type="spellEnd"/>
           </w:p>
         </w:tc>
         <w:tc>
@@ -1574,9 +3316,11 @@
             <w:tcW w:w="1463" w:type="dxa"/>
           </w:tcPr>
           <w:p>
+            <w:proofErr w:type="spellStart"/>
             <w:r>
               <w:t>felt</w:t>
             </w:r>
+            <w:proofErr w:type="spellEnd"/>
           </w:p>
         </w:tc>
         <w:tc>
@@ -1629,9 +3373,11 @@
             <w:tcW w:w="1574" w:type="dxa"/>
           </w:tcPr>
           <w:p>
+            <w:proofErr w:type="spellStart"/>
             <w:r>
               <w:t>shoes</w:t>
             </w:r>
+            <w:proofErr w:type="spellEnd"/>
           </w:p>
         </w:tc>
         <w:tc>
@@ -1639,9 +3385,11 @@
             <w:tcW w:w="1463" w:type="dxa"/>
           </w:tcPr>
           <w:p>
+            <w:proofErr w:type="spellStart"/>
             <w:r>
               <w:t>plastic</w:t>
             </w:r>
+            <w:proofErr w:type="spellEnd"/>
           </w:p>
         </w:tc>
         <w:tc>
@@ -1694,9 +3442,11 @@
             <w:tcW w:w="1574" w:type="dxa"/>
           </w:tcPr>
           <w:p>
+            <w:proofErr w:type="spellStart"/>
             <w:r>
               <w:t>necklace</w:t>
             </w:r>
+            <w:proofErr w:type="spellEnd"/>
           </w:p>
         </w:tc>
         <w:tc>
@@ -1704,9 +3454,11 @@
             <w:tcW w:w="1463" w:type="dxa"/>
           </w:tcPr>
           <w:p>
+            <w:proofErr w:type="spellStart"/>
             <w:r>
               <w:t>Color_blue</w:t>
             </w:r>
+            <w:proofErr w:type="spellEnd"/>
           </w:p>
         </w:tc>
         <w:tc>
@@ -1759,9 +3511,11 @@
             <w:tcW w:w="1574" w:type="dxa"/>
           </w:tcPr>
           <w:p>
+            <w:proofErr w:type="spellStart"/>
             <w:r>
               <w:t>necklace</w:t>
             </w:r>
+            <w:proofErr w:type="spellEnd"/>
           </w:p>
         </w:tc>
         <w:tc>
@@ -1769,9 +3523,11 @@
             <w:tcW w:w="1463" w:type="dxa"/>
           </w:tcPr>
           <w:p>
+            <w:proofErr w:type="spellStart"/>
             <w:r>
               <w:t>Color_red</w:t>
             </w:r>
+            <w:proofErr w:type="spellEnd"/>
           </w:p>
         </w:tc>
         <w:tc>
@@ -1834,9 +3590,11 @@
             <w:tcW w:w="1463" w:type="dxa"/>
           </w:tcPr>
           <w:p>
+            <w:proofErr w:type="spellStart"/>
             <w:r>
               <w:t>salt</w:t>
             </w:r>
+            <w:proofErr w:type="spellEnd"/>
           </w:p>
         </w:tc>
         <w:tc>
@@ -1899,9 +3657,11 @@
             <w:tcW w:w="1463" w:type="dxa"/>
           </w:tcPr>
           <w:p>
+            <w:proofErr w:type="spellStart"/>
             <w:r>
               <w:t>honey</w:t>
             </w:r>
+            <w:proofErr w:type="spellEnd"/>
           </w:p>
         </w:tc>
         <w:tc>
@@ -1954,9 +3714,11 @@
             <w:tcW w:w="1574" w:type="dxa"/>
           </w:tcPr>
           <w:p>
+            <w:proofErr w:type="spellStart"/>
             <w:r>
               <w:t>toys</w:t>
             </w:r>
+            <w:proofErr w:type="spellEnd"/>
           </w:p>
         </w:tc>
         <w:tc>
@@ -1964,9 +3726,11 @@
             <w:tcW w:w="1463" w:type="dxa"/>
           </w:tcPr>
           <w:p>
+            <w:proofErr w:type="spellStart"/>
             <w:r>
               <w:t>Christmas_tree</w:t>
             </w:r>
+            <w:proofErr w:type="spellEnd"/>
           </w:p>
         </w:tc>
         <w:tc>
@@ -2019,9 +3783,11 @@
             <w:tcW w:w="1574" w:type="dxa"/>
           </w:tcPr>
           <w:p>
+            <w:proofErr w:type="spellStart"/>
             <w:r>
               <w:t>toys</w:t>
             </w:r>
+            <w:proofErr w:type="spellEnd"/>
           </w:p>
         </w:tc>
         <w:tc>
@@ -2034,9 +3800,11 @@
                 <w:tab w:val="left" w:pos="870"/>
               </w:tabs>
             </w:pPr>
+            <w:proofErr w:type="spellStart"/>
             <w:r>
               <w:t>Christmas_item</w:t>
             </w:r>
+            <w:proofErr w:type="spellEnd"/>
           </w:p>
         </w:tc>
         <w:tc>
@@ -2075,10 +3843,770 @@
     <w:p/>
     <w:p/>
     <w:p>
+      <w:proofErr w:type="spellStart"/>
       <w:r>
-        <w:t>Product:</w:t>
+        <w:t>Product</w:t>
+      </w:r>
+      <w:proofErr w:type="spellEnd"/>
+      <w:r>
+        <w:t>:</w:t>
       </w:r>
     </w:p>
+    <w:tbl>
+      <w:tblPr>
+        <w:tblStyle w:val="Tabellenraster"/>
+        <w:tblW w:w="0" w:type="auto"/>
+        <w:tblLook w:val="04A0" w:firstRow="1" w:lastRow="0" w:firstColumn="1" w:lastColumn="0" w:noHBand="0" w:noVBand="1"/>
+      </w:tblPr>
+      <w:tblGrid>
+        <w:gridCol w:w="1812"/>
+        <w:gridCol w:w="1812"/>
+        <w:gridCol w:w="1812"/>
+      </w:tblGrid>
+      <w:tr>
+        <w:tc>
+          <w:tcPr>
+            <w:tcW w:w="1812" w:type="dxa"/>
+          </w:tcPr>
+          <w:p>
+            <w:proofErr w:type="spellStart"/>
+            <w:r>
+              <w:t>Product_id</w:t>
+            </w:r>
+            <w:proofErr w:type="spellEnd"/>
+          </w:p>
+        </w:tc>
+        <w:tc>
+          <w:tcPr>
+            <w:tcW w:w="1812" w:type="dxa"/>
+          </w:tcPr>
+          <w:p>
+            <w:proofErr w:type="spellStart"/>
+            <w:r>
+              <w:t>Product_type</w:t>
+            </w:r>
+            <w:proofErr w:type="spellEnd"/>
+          </w:p>
+        </w:tc>
+        <w:tc>
+          <w:tcPr>
+            <w:tcW w:w="1812" w:type="dxa"/>
+          </w:tcPr>
+          <w:p>
+            <w:proofErr w:type="spellStart"/>
+            <w:r>
+              <w:t>Product_name</w:t>
+            </w:r>
+            <w:proofErr w:type="spellEnd"/>
+          </w:p>
+        </w:tc>
+      </w:tr>
+      <w:tr>
+        <w:tc>
+          <w:tcPr>
+            <w:tcW w:w="1812" w:type="dxa"/>
+          </w:tcPr>
+          <w:p>
+            <w:r>
+              <w:t>1</w:t>
+            </w:r>
+          </w:p>
+        </w:tc>
+        <w:tc>
+          <w:tcPr>
+            <w:tcW w:w="1812" w:type="dxa"/>
+          </w:tcPr>
+          <w:p>
+            <w:proofErr w:type="spellStart"/>
+            <w:r>
+              <w:t>Jacket</w:t>
+            </w:r>
+            <w:proofErr w:type="spellEnd"/>
+          </w:p>
+        </w:tc>
+        <w:tc>
+          <w:tcPr>
+            <w:tcW w:w="1812" w:type="dxa"/>
+          </w:tcPr>
+          <w:p>
+            <w:proofErr w:type="spellStart"/>
+            <w:r>
+              <w:t>Woll_sheep</w:t>
+            </w:r>
+            <w:proofErr w:type="spellEnd"/>
+          </w:p>
+        </w:tc>
+      </w:tr>
+      <w:tr>
+        <w:tc>
+          <w:tcPr>
+            <w:tcW w:w="1812" w:type="dxa"/>
+          </w:tcPr>
+          <w:p>
+            <w:r>
+              <w:t>2</w:t>
+            </w:r>
+          </w:p>
+        </w:tc>
+        <w:tc>
+          <w:tcPr>
+            <w:tcW w:w="1812" w:type="dxa"/>
+          </w:tcPr>
+          <w:p>
+            <w:proofErr w:type="spellStart"/>
+            <w:r>
+              <w:t>Jacket</w:t>
+            </w:r>
+            <w:proofErr w:type="spellEnd"/>
+          </w:p>
+        </w:tc>
+        <w:tc>
+          <w:tcPr>
+            <w:tcW w:w="1812" w:type="dxa"/>
+          </w:tcPr>
+          <w:p>
+            <w:r>
+              <w:t>Yak</w:t>
+            </w:r>
+          </w:p>
+        </w:tc>
+      </w:tr>
+      <w:tr>
+        <w:tc>
+          <w:tcPr>
+            <w:tcW w:w="1812" w:type="dxa"/>
+          </w:tcPr>
+          <w:p>
+            <w:r>
+              <w:t>3</w:t>
+            </w:r>
+          </w:p>
+        </w:tc>
+        <w:tc>
+          <w:tcPr>
+            <w:tcW w:w="1812" w:type="dxa"/>
+          </w:tcPr>
+          <w:p>
+            <w:proofErr w:type="spellStart"/>
+            <w:r>
+              <w:t>Jacket</w:t>
+            </w:r>
+            <w:proofErr w:type="spellEnd"/>
+          </w:p>
+        </w:tc>
+        <w:tc>
+          <w:tcPr>
+            <w:tcW w:w="1812" w:type="dxa"/>
+          </w:tcPr>
+          <w:p>
+            <w:proofErr w:type="spellStart"/>
+            <w:r>
+              <w:t>silk</w:t>
+            </w:r>
+            <w:proofErr w:type="spellEnd"/>
+          </w:p>
+        </w:tc>
+      </w:tr>
+      <w:tr>
+        <w:tc>
+          <w:tcPr>
+            <w:tcW w:w="1812" w:type="dxa"/>
+          </w:tcPr>
+          <w:p>
+            <w:r>
+              <w:t>4</w:t>
+            </w:r>
+          </w:p>
+        </w:tc>
+        <w:tc>
+          <w:tcPr>
+            <w:tcW w:w="1812" w:type="dxa"/>
+          </w:tcPr>
+          <w:p>
+            <w:proofErr w:type="spellStart"/>
+            <w:r>
+              <w:t>T-shirt</w:t>
+            </w:r>
+            <w:proofErr w:type="spellEnd"/>
+          </w:p>
+        </w:tc>
+        <w:tc>
+          <w:tcPr>
+            <w:tcW w:w="1812" w:type="dxa"/>
+          </w:tcPr>
+          <w:p>
+            <w:proofErr w:type="spellStart"/>
+            <w:r>
+              <w:t>god</w:t>
+            </w:r>
+            <w:proofErr w:type="spellEnd"/>
+          </w:p>
+        </w:tc>
+      </w:tr>
+      <w:tr>
+        <w:tc>
+          <w:tcPr>
+            <w:tcW w:w="1812" w:type="dxa"/>
+          </w:tcPr>
+          <w:p>
+            <w:r>
+              <w:t>5</w:t>
+            </w:r>
+          </w:p>
+        </w:tc>
+        <w:tc>
+          <w:tcPr>
+            <w:tcW w:w="1812" w:type="dxa"/>
+          </w:tcPr>
+          <w:p>
+            <w:proofErr w:type="spellStart"/>
+            <w:r>
+              <w:t>T-shirt</w:t>
+            </w:r>
+            <w:proofErr w:type="spellEnd"/>
+          </w:p>
+        </w:tc>
+        <w:tc>
+          <w:tcPr>
+            <w:tcW w:w="1812" w:type="dxa"/>
+          </w:tcPr>
+          <w:p>
+            <w:proofErr w:type="spellStart"/>
+            <w:r>
+              <w:t>symbol</w:t>
+            </w:r>
+            <w:proofErr w:type="spellEnd"/>
+          </w:p>
+        </w:tc>
+      </w:tr>
+      <w:tr>
+        <w:tc>
+          <w:tcPr>
+            <w:tcW w:w="1812" w:type="dxa"/>
+          </w:tcPr>
+          <w:p>
+            <w:r>
+              <w:t>6</w:t>
+            </w:r>
+          </w:p>
+        </w:tc>
+        <w:tc>
+          <w:tcPr>
+            <w:tcW w:w="1812" w:type="dxa"/>
+          </w:tcPr>
+          <w:p>
+            <w:proofErr w:type="spellStart"/>
+            <w:r>
+              <w:t>T-shirt</w:t>
+            </w:r>
+            <w:proofErr w:type="spellEnd"/>
+          </w:p>
+        </w:tc>
+        <w:tc>
+          <w:tcPr>
+            <w:tcW w:w="1812" w:type="dxa"/>
+          </w:tcPr>
+          <w:p>
+            <w:r>
+              <w:t>normal</w:t>
+            </w:r>
+          </w:p>
+        </w:tc>
+      </w:tr>
+      <w:tr>
+        <w:tc>
+          <w:tcPr>
+            <w:tcW w:w="1812" w:type="dxa"/>
+          </w:tcPr>
+          <w:p>
+            <w:r>
+              <w:t>7</w:t>
+            </w:r>
+          </w:p>
+        </w:tc>
+        <w:tc>
+          <w:tcPr>
+            <w:tcW w:w="1812" w:type="dxa"/>
+          </w:tcPr>
+          <w:p>
+            <w:r>
+              <w:t>Sweater</w:t>
+            </w:r>
+          </w:p>
+        </w:tc>
+        <w:tc>
+          <w:tcPr>
+            <w:tcW w:w="1812" w:type="dxa"/>
+          </w:tcPr>
+          <w:p>
+            <w:proofErr w:type="spellStart"/>
+            <w:r>
+              <w:t>cashmere</w:t>
+            </w:r>
+            <w:proofErr w:type="spellEnd"/>
+          </w:p>
+        </w:tc>
+      </w:tr>
+      <w:tr>
+        <w:tc>
+          <w:tcPr>
+            <w:tcW w:w="1812" w:type="dxa"/>
+          </w:tcPr>
+          <w:p>
+            <w:r>
+              <w:t>8</w:t>
+            </w:r>
+          </w:p>
+        </w:tc>
+        <w:tc>
+          <w:tcPr>
+            <w:tcW w:w="1812" w:type="dxa"/>
+          </w:tcPr>
+          <w:p>
+            <w:r>
+              <w:t>Sweater</w:t>
+            </w:r>
+          </w:p>
+        </w:tc>
+        <w:tc>
+          <w:tcPr>
+            <w:tcW w:w="1812" w:type="dxa"/>
+          </w:tcPr>
+          <w:p>
+            <w:proofErr w:type="spellStart"/>
+            <w:r>
+              <w:t>cutton</w:t>
+            </w:r>
+            <w:proofErr w:type="spellEnd"/>
+          </w:p>
+        </w:tc>
+      </w:tr>
+      <w:tr>
+        <w:tc>
+          <w:tcPr>
+            <w:tcW w:w="1812" w:type="dxa"/>
+          </w:tcPr>
+          <w:p>
+            <w:r>
+              <w:t>9</w:t>
+            </w:r>
+          </w:p>
+        </w:tc>
+        <w:tc>
+          <w:tcPr>
+            <w:tcW w:w="1812" w:type="dxa"/>
+          </w:tcPr>
+          <w:p>
+            <w:r>
+              <w:t>Sweater</w:t>
+            </w:r>
+          </w:p>
+        </w:tc>
+        <w:tc>
+          <w:tcPr>
+            <w:tcW w:w="1812" w:type="dxa"/>
+          </w:tcPr>
+          <w:p>
+            <w:proofErr w:type="spellStart"/>
+            <w:r>
+              <w:t>silk</w:t>
+            </w:r>
+            <w:proofErr w:type="spellEnd"/>
+          </w:p>
+        </w:tc>
+      </w:tr>
+      <w:tr>
+        <w:tc>
+          <w:tcPr>
+            <w:tcW w:w="1812" w:type="dxa"/>
+          </w:tcPr>
+          <w:p>
+            <w:r>
+              <w:t>10</w:t>
+            </w:r>
+          </w:p>
+        </w:tc>
+        <w:tc>
+          <w:tcPr>
+            <w:tcW w:w="1812" w:type="dxa"/>
+          </w:tcPr>
+          <w:p>
+            <w:r>
+              <w:t>Bag</w:t>
+            </w:r>
+          </w:p>
+        </w:tc>
+        <w:tc>
+          <w:tcPr>
+            <w:tcW w:w="1812" w:type="dxa"/>
+          </w:tcPr>
+          <w:p>
+            <w:proofErr w:type="spellStart"/>
+            <w:r>
+              <w:t>cutton</w:t>
+            </w:r>
+            <w:proofErr w:type="spellEnd"/>
+          </w:p>
+        </w:tc>
+      </w:tr>
+      <w:tr>
+        <w:tc>
+          <w:tcPr>
+            <w:tcW w:w="1812" w:type="dxa"/>
+          </w:tcPr>
+          <w:p>
+            <w:r>
+              <w:t>11</w:t>
+            </w:r>
+          </w:p>
+        </w:tc>
+        <w:tc>
+          <w:tcPr>
+            <w:tcW w:w="1812" w:type="dxa"/>
+          </w:tcPr>
+          <w:p>
+            <w:r>
+              <w:t>Bag</w:t>
+            </w:r>
+          </w:p>
+        </w:tc>
+        <w:tc>
+          <w:tcPr>
+            <w:tcW w:w="1812" w:type="dxa"/>
+          </w:tcPr>
+          <w:p>
+            <w:proofErr w:type="spellStart"/>
+            <w:r>
+              <w:t>leather</w:t>
+            </w:r>
+            <w:proofErr w:type="spellEnd"/>
+          </w:p>
+        </w:tc>
+      </w:tr>
+      <w:tr>
+        <w:tc>
+          <w:tcPr>
+            <w:tcW w:w="1812" w:type="dxa"/>
+          </w:tcPr>
+          <w:p>
+            <w:r>
+              <w:t>12</w:t>
+            </w:r>
+          </w:p>
+        </w:tc>
+        <w:tc>
+          <w:tcPr>
+            <w:tcW w:w="1812" w:type="dxa"/>
+          </w:tcPr>
+          <w:p>
+            <w:r>
+              <w:t>Bag</w:t>
+            </w:r>
+          </w:p>
+        </w:tc>
+        <w:tc>
+          <w:tcPr>
+            <w:tcW w:w="1812" w:type="dxa"/>
+          </w:tcPr>
+          <w:p>
+            <w:proofErr w:type="spellStart"/>
+            <w:r>
+              <w:t>felt</w:t>
+            </w:r>
+            <w:proofErr w:type="spellEnd"/>
+          </w:p>
+        </w:tc>
+      </w:tr>
+      <w:tr>
+        <w:tc>
+          <w:tcPr>
+            <w:tcW w:w="1812" w:type="dxa"/>
+          </w:tcPr>
+          <w:p>
+            <w:r>
+              <w:t>13</w:t>
+            </w:r>
+          </w:p>
+        </w:tc>
+        <w:tc>
+          <w:tcPr>
+            <w:tcW w:w="1812" w:type="dxa"/>
+          </w:tcPr>
+          <w:p>
+            <w:proofErr w:type="spellStart"/>
+            <w:r>
+              <w:t>ceramics</w:t>
+            </w:r>
+            <w:proofErr w:type="spellEnd"/>
+          </w:p>
+        </w:tc>
+        <w:tc>
+          <w:tcPr>
+            <w:tcW w:w="1812" w:type="dxa"/>
+          </w:tcPr>
+          <w:p>
+            <w:proofErr w:type="spellStart"/>
+            <w:r>
+              <w:t>cups</w:t>
+            </w:r>
+            <w:proofErr w:type="spellEnd"/>
+          </w:p>
+        </w:tc>
+      </w:tr>
+      <w:tr>
+        <w:tc>
+          <w:tcPr>
+            <w:tcW w:w="1812" w:type="dxa"/>
+          </w:tcPr>
+          <w:p>
+            <w:r>
+              <w:t>14</w:t>
+            </w:r>
+          </w:p>
+        </w:tc>
+        <w:tc>
+          <w:tcPr>
+            <w:tcW w:w="1812" w:type="dxa"/>
+          </w:tcPr>
+          <w:p>
+            <w:proofErr w:type="spellStart"/>
+            <w:r>
+              <w:t>ceramics</w:t>
+            </w:r>
+            <w:proofErr w:type="spellEnd"/>
+          </w:p>
+        </w:tc>
+        <w:tc>
+          <w:tcPr>
+            <w:tcW w:w="1812" w:type="dxa"/>
+          </w:tcPr>
+          <w:p>
+            <w:proofErr w:type="spellStart"/>
+            <w:r>
+              <w:t>Tea_pots</w:t>
+            </w:r>
+            <w:proofErr w:type="spellEnd"/>
+          </w:p>
+        </w:tc>
+      </w:tr>
+      <w:tr>
+        <w:tc>
+          <w:tcPr>
+            <w:tcW w:w="1812" w:type="dxa"/>
+          </w:tcPr>
+          <w:p>
+            <w:r>
+              <w:t>15</w:t>
+            </w:r>
+          </w:p>
+        </w:tc>
+        <w:tc>
+          <w:tcPr>
+            <w:tcW w:w="1812" w:type="dxa"/>
+          </w:tcPr>
+          <w:p>
+            <w:proofErr w:type="spellStart"/>
+            <w:r>
+              <w:t>Shoes</w:t>
+            </w:r>
+            <w:proofErr w:type="spellEnd"/>
+          </w:p>
+        </w:tc>
+        <w:tc>
+          <w:tcPr>
+            <w:tcW w:w="1812" w:type="dxa"/>
+          </w:tcPr>
+          <w:p>
+            <w:proofErr w:type="spellStart"/>
+            <w:r>
+              <w:t>felt</w:t>
+            </w:r>
+            <w:proofErr w:type="spellEnd"/>
+          </w:p>
+        </w:tc>
+      </w:tr>
+      <w:tr>
+        <w:tc>
+          <w:tcPr>
+            <w:tcW w:w="1812" w:type="dxa"/>
+          </w:tcPr>
+          <w:p>
+            <w:r>
+              <w:t>16</w:t>
+            </w:r>
+          </w:p>
+        </w:tc>
+        <w:tc>
+          <w:tcPr>
+            <w:tcW w:w="1812" w:type="dxa"/>
+          </w:tcPr>
+          <w:p>
+            <w:proofErr w:type="spellStart"/>
+            <w:r>
+              <w:t>Shoes</w:t>
+            </w:r>
+            <w:proofErr w:type="spellEnd"/>
+          </w:p>
+        </w:tc>
+        <w:tc>
+          <w:tcPr>
+            <w:tcW w:w="1812" w:type="dxa"/>
+          </w:tcPr>
+          <w:p>
+            <w:proofErr w:type="spellStart"/>
+            <w:r>
+              <w:t>plastic</w:t>
+            </w:r>
+            <w:proofErr w:type="spellEnd"/>
+          </w:p>
+        </w:tc>
+      </w:tr>
+      <w:tr>
+        <w:tc>
+          <w:tcPr>
+            <w:tcW w:w="1812" w:type="dxa"/>
+          </w:tcPr>
+          <w:p>
+            <w:r>
+              <w:t>17</w:t>
+            </w:r>
+          </w:p>
+        </w:tc>
+        <w:tc>
+          <w:tcPr>
+            <w:tcW w:w="1812" w:type="dxa"/>
+          </w:tcPr>
+          <w:p>
+            <w:r>
+              <w:t>Slipper</w:t>
+            </w:r>
+          </w:p>
+        </w:tc>
+        <w:tc>
+          <w:tcPr>
+            <w:tcW w:w="1812" w:type="dxa"/>
+          </w:tcPr>
+          <w:p>
+            <w:proofErr w:type="spellStart"/>
+            <w:r>
+              <w:t>felt</w:t>
+            </w:r>
+            <w:proofErr w:type="spellEnd"/>
+          </w:p>
+        </w:tc>
+      </w:tr>
+      <w:tr>
+        <w:tc>
+          <w:tcPr>
+            <w:tcW w:w="1812" w:type="dxa"/>
+          </w:tcPr>
+          <w:p>
+            <w:r>
+              <w:t>18</w:t>
+            </w:r>
+          </w:p>
+        </w:tc>
+        <w:tc>
+          <w:tcPr>
+            <w:tcW w:w="1812" w:type="dxa"/>
+          </w:tcPr>
+          <w:p>
+            <w:r>
+              <w:t>Slipper</w:t>
+            </w:r>
+          </w:p>
+        </w:tc>
+        <w:tc>
+          <w:tcPr>
+            <w:tcW w:w="1812" w:type="dxa"/>
+          </w:tcPr>
+          <w:p>
+            <w:proofErr w:type="spellStart"/>
+            <w:r>
+              <w:t>plastic</w:t>
+            </w:r>
+            <w:proofErr w:type="spellEnd"/>
+          </w:p>
+        </w:tc>
+      </w:tr>
+      <w:tr>
+        <w:tc>
+          <w:tcPr>
+            <w:tcW w:w="1812" w:type="dxa"/>
+          </w:tcPr>
+          <w:p>
+            <w:r>
+              <w:t>19</w:t>
+            </w:r>
+          </w:p>
+        </w:tc>
+        <w:tc>
+          <w:tcPr>
+            <w:tcW w:w="1812" w:type="dxa"/>
+          </w:tcPr>
+          <w:p>
+            <w:r>
+              <w:t>Paper Item</w:t>
+            </w:r>
+          </w:p>
+        </w:tc>
+        <w:tc>
+          <w:tcPr>
+            <w:tcW w:w="1812" w:type="dxa"/>
+          </w:tcPr>
+          <w:p>
+            <w:proofErr w:type="spellStart"/>
+            <w:r>
+              <w:t>notebook</w:t>
+            </w:r>
+            <w:proofErr w:type="spellEnd"/>
+          </w:p>
+        </w:tc>
+      </w:tr>
+      <w:tr>
+        <w:tc>
+          <w:tcPr>
+            <w:tcW w:w="1812" w:type="dxa"/>
+          </w:tcPr>
+          <w:p>
+            <w:r>
+              <w:t>20</w:t>
+            </w:r>
+          </w:p>
+        </w:tc>
+        <w:tc>
+          <w:tcPr>
+            <w:tcW w:w="1812" w:type="dxa"/>
+          </w:tcPr>
+          <w:p>
+            <w:pPr>
+              <w:jc w:val="center"/>
+            </w:pPr>
+            <w:proofErr w:type="spellStart"/>
+            <w:r>
+              <w:t>Paper_item</w:t>
+            </w:r>
+            <w:proofErr w:type="spellEnd"/>
+          </w:p>
+        </w:tc>
+        <w:tc>
+          <w:tcPr>
+            <w:tcW w:w="1812" w:type="dxa"/>
+          </w:tcPr>
+          <w:p>
+            <w:proofErr w:type="spellStart"/>
+            <w:r>
+              <w:t>Greeting</w:t>
+            </w:r>
+            <w:proofErr w:type="spellEnd"/>
+            <w:r>
+              <w:t>-card</w:t>
+            </w:r>
+          </w:p>
+        </w:tc>
+      </w:tr>
+    </w:tbl>
+    <w:p/>
     <w:p/>
     <w:sectPr>
       <w:pgSz w:w="11906" w:h="16838"/>

</xml_diff>